<commit_message>
- reviewer #1 : only need to put the flowchart of D*Lite - reviewer #2 & #3 are initialized.
</commit_message>
<xml_diff>
--- a/MSThesis-resurrected/MS Thesis/own/journal/journal_v3_review_responses1.docx
+++ b/MSThesis-resurrected/MS Thesis/own/journal/journal_v3_review_responses1.docx
@@ -49,14 +49,14 @@
     <w:tbl>
       <w:tblPr>
         <w:jc w:val="left"/>
-        <w:tblInd w:type="dxa" w:w="-216"/>
+        <w:tblInd w:type="dxa" w:w="-324"/>
         <w:tblBorders/>
       </w:tblPr>
       <w:tblGrid>
-        <w:gridCol w:w="531"/>
-        <w:gridCol w:w="2462"/>
+        <w:gridCol w:w="530"/>
+        <w:gridCol w:w="2461"/>
         <w:gridCol w:w="8309"/>
-        <w:gridCol w:w="1918"/>
+        <w:gridCol w:w="1919"/>
       </w:tblGrid>
       <w:tr>
         <w:trPr>
@@ -64,7 +64,7 @@
         </w:trPr>
         <w:tc>
           <w:tcPr>
-            <w:tcW w:type="dxa" w:w="531"/>
+            <w:tcW w:type="dxa" w:w="530"/>
             <w:tcBorders/>
             <w:shd w:fill="FFFFFF" w:val="clear"/>
             <w:tcMar>
@@ -100,7 +100,7 @@
         </w:tc>
         <w:tc>
           <w:tcPr>
-            <w:tcW w:type="dxa" w:w="2462"/>
+            <w:tcW w:type="dxa" w:w="2461"/>
             <w:tcBorders/>
             <w:shd w:fill="FFFFFF" w:val="clear"/>
             <w:tcMar>
@@ -166,7 +166,7 @@
         </w:tc>
         <w:tc>
           <w:tcPr>
-            <w:tcW w:type="dxa" w:w="1918"/>
+            <w:tcW w:type="dxa" w:w="1919"/>
             <w:tcBorders/>
             <w:shd w:fill="FFFFFF" w:val="clear"/>
             <w:tcMar>
@@ -207,7 +207,7 @@
         </w:trPr>
         <w:tc>
           <w:tcPr>
-            <w:tcW w:type="dxa" w:w="531"/>
+            <w:tcW w:type="dxa" w:w="530"/>
             <w:tcBorders/>
             <w:shd w:fill="FFFFFF" w:val="clear"/>
             <w:tcMar>
@@ -239,7 +239,7 @@
         </w:tc>
         <w:tc>
           <w:tcPr>
-            <w:tcW w:type="dxa" w:w="2462"/>
+            <w:tcW w:type="dxa" w:w="2461"/>
             <w:tcBorders/>
             <w:shd w:fill="FFFFFF" w:val="clear"/>
             <w:tcMar>
@@ -297,7 +297,7 @@
         </w:tc>
         <w:tc>
           <w:tcPr>
-            <w:tcW w:type="dxa" w:w="1918"/>
+            <w:tcW w:type="dxa" w:w="1919"/>
             <w:tcBorders/>
             <w:shd w:fill="FFFFFF" w:val="clear"/>
             <w:tcMar>
@@ -331,7 +331,7 @@
         </w:trPr>
         <w:tc>
           <w:tcPr>
-            <w:tcW w:type="dxa" w:w="531"/>
+            <w:tcW w:type="dxa" w:w="530"/>
             <w:tcBorders/>
             <w:shd w:fill="FFFFFF" w:val="clear"/>
             <w:tcMar>
@@ -363,7 +363,7 @@
         </w:tc>
         <w:tc>
           <w:tcPr>
-            <w:tcW w:type="dxa" w:w="2462"/>
+            <w:tcW w:type="dxa" w:w="2461"/>
             <w:tcBorders/>
             <w:shd w:fill="FFFFFF" w:val="clear"/>
             <w:tcMar>
@@ -421,7 +421,7 @@
         </w:tc>
         <w:tc>
           <w:tcPr>
-            <w:tcW w:type="dxa" w:w="1918"/>
+            <w:tcW w:type="dxa" w:w="1919"/>
             <w:tcBorders/>
             <w:shd w:fill="FFFFFF" w:val="clear"/>
             <w:tcMar>
@@ -468,7 +468,7 @@
         </w:trPr>
         <w:tc>
           <w:tcPr>
-            <w:tcW w:type="dxa" w:w="531"/>
+            <w:tcW w:type="dxa" w:w="530"/>
             <w:tcBorders/>
             <w:shd w:fill="FFFFFF" w:val="clear"/>
             <w:tcMar>
@@ -500,7 +500,7 @@
         </w:tc>
         <w:tc>
           <w:tcPr>
-            <w:tcW w:type="dxa" w:w="2462"/>
+            <w:tcW w:type="dxa" w:w="2461"/>
             <w:tcBorders/>
             <w:shd w:fill="FFFFFF" w:val="clear"/>
             <w:tcMar>
@@ -546,38 +546,56 @@
           <w:p>
             <w:pPr>
               <w:pStyle w:val="style0"/>
-              <w:spacing w:after="200" w:before="0"/>
-              <w:jc w:val="both"/>
-            </w:pPr>
-            <w:r>
-              <w:rPr/>
-            </w:r>
-          </w:p>
-        </w:tc>
-        <w:tc>
-          <w:tcPr>
-            <w:tcW w:type="dxa" w:w="1918"/>
-            <w:tcBorders/>
-            <w:shd w:fill="FFFFFF" w:val="clear"/>
-            <w:tcMar>
-              <w:top w:type="dxa" w:w="0"/>
-              <w:left w:type="dxa" w:w="108"/>
-              <w:bottom w:type="dxa" w:w="0"/>
-              <w:right w:type="dxa" w:w="108"/>
-            </w:tcMar>
-          </w:tcPr>
-          <w:p>
-            <w:pPr>
-              <w:pStyle w:val="style0"/>
-              <w:widowControl/>
-              <w:tabs>
-                <w:tab w:leader="none" w:pos="720" w:val="left"/>
-              </w:tabs>
-              <w:suppressAutoHyphens w:val="true"/>
-              <w:spacing w:after="200" w:before="0" w:line="276" w:lineRule="auto"/>
-            </w:pPr>
-            <w:r>
-              <w:rPr/>
+              <w:widowControl/>
+              <w:tabs>
+                <w:tab w:leader="none" w:pos="720" w:val="left"/>
+              </w:tabs>
+              <w:suppressAutoHyphens w:val="true"/>
+              <w:spacing w:after="200" w:before="0" w:line="276" w:lineRule="auto"/>
+              <w:jc w:val="both"/>
+            </w:pPr>
+            <w:r>
+              <w:rPr>
+                <w:rFonts w:ascii="Times New Roman" w:cs="Times New Roman" w:hAnsi="Times New Roman"/>
+                <w:sz w:val="24"/>
+                <w:szCs w:val="24"/>
+                <w:lang w:eastAsia="en-CA" w:val="en-CA"/>
+              </w:rPr>
+              <w:t>For the sake of simplicity, we applied MOD*Lite to a cell-based grid environment. As D*Lite naturally does not restrict to any environment or domain (firmly environment independent), we could argue that MOD*Lite is environment and domain independent as well. For real world applications, cell-based grid environment can be transformed into hexagonal form by adding diagonals.</w:t>
+            </w:r>
+          </w:p>
+        </w:tc>
+        <w:tc>
+          <w:tcPr>
+            <w:tcW w:type="dxa" w:w="1919"/>
+            <w:tcBorders/>
+            <w:shd w:fill="FFFFFF" w:val="clear"/>
+            <w:tcMar>
+              <w:top w:type="dxa" w:w="0"/>
+              <w:left w:type="dxa" w:w="108"/>
+              <w:bottom w:type="dxa" w:w="0"/>
+              <w:right w:type="dxa" w:w="108"/>
+            </w:tcMar>
+          </w:tcPr>
+          <w:p>
+            <w:pPr>
+              <w:pStyle w:val="style0"/>
+              <w:widowControl/>
+              <w:tabs>
+                <w:tab w:leader="none" w:pos="720" w:val="left"/>
+              </w:tabs>
+              <w:suppressAutoHyphens w:val="true"/>
+              <w:spacing w:after="200" w:before="0" w:line="276" w:lineRule="auto"/>
+              <w:jc w:val="both"/>
+            </w:pPr>
+            <w:r>
+              <w:rPr>
+                <w:rFonts w:ascii="Times New Roman" w:cs="Times New Roman" w:hAnsi="Times New Roman"/>
+                <w:sz w:val="24"/>
+                <w:szCs w:val="24"/>
+                <w:lang w:eastAsia="en-CA" w:val="en-CA"/>
+              </w:rPr>
+              <w:t>No actions taken.</w:t>
             </w:r>
           </w:p>
         </w:tc>
@@ -589,7 +607,7 @@
         </w:trPr>
         <w:tc>
           <w:tcPr>
-            <w:tcW w:type="dxa" w:w="531"/>
+            <w:tcW w:type="dxa" w:w="530"/>
             <w:tcBorders/>
             <w:shd w:fill="FFFFFF" w:val="clear"/>
             <w:tcMar>
@@ -621,7 +639,7 @@
         </w:tc>
         <w:tc>
           <w:tcPr>
-            <w:tcW w:type="dxa" w:w="2462"/>
+            <w:tcW w:type="dxa" w:w="2461"/>
             <w:tcBorders/>
             <w:shd w:fill="FFFFFF" w:val="clear"/>
             <w:tcMar>
@@ -673,33 +691,33 @@
                 <w:szCs w:val="24"/>
                 <w:lang w:eastAsia="en-CA" w:val="en-CA"/>
               </w:rPr>
-              <w:t>Thanks for your suggestion. PLAN() procedure in Algorithm1 is put at the top of other procedures. Also it is stated that PLAN() procedure is the main one in Section XXX.</w:t>
-            </w:r>
-          </w:p>
-        </w:tc>
-        <w:tc>
-          <w:tcPr>
-            <w:tcW w:type="dxa" w:w="1918"/>
-            <w:tcBorders/>
-            <w:shd w:fill="FFFFFF" w:val="clear"/>
-            <w:tcMar>
-              <w:top w:type="dxa" w:w="0"/>
-              <w:left w:type="dxa" w:w="108"/>
-              <w:bottom w:type="dxa" w:w="0"/>
-              <w:right w:type="dxa" w:w="108"/>
-            </w:tcMar>
-          </w:tcPr>
-          <w:p>
-            <w:pPr>
-              <w:pStyle w:val="style0"/>
-              <w:widowControl/>
-              <w:tabs>
-                <w:tab w:leader="none" w:pos="720" w:val="left"/>
-              </w:tabs>
-              <w:suppressAutoHyphens w:val="true"/>
-              <w:spacing w:after="200" w:before="0" w:line="276" w:lineRule="auto"/>
-            </w:pPr>
-            <w:bookmarkStart w:id="1" w:name="__DdeLink__140_1990506268"/>
+              <w:t>Thanks for your suggestion. PLAN() procedure in Algorithm 1 is put at the top of other procedures. Also it is stated that PLAN() procedure is the main one in Section III-D.</w:t>
+            </w:r>
+          </w:p>
+        </w:tc>
+        <w:tc>
+          <w:tcPr>
+            <w:tcW w:type="dxa" w:w="1919"/>
+            <w:tcBorders/>
+            <w:shd w:fill="FFFFFF" w:val="clear"/>
+            <w:tcMar>
+              <w:top w:type="dxa" w:w="0"/>
+              <w:left w:type="dxa" w:w="108"/>
+              <w:bottom w:type="dxa" w:w="0"/>
+              <w:right w:type="dxa" w:w="108"/>
+            </w:tcMar>
+          </w:tcPr>
+          <w:p>
+            <w:pPr>
+              <w:pStyle w:val="style0"/>
+              <w:widowControl/>
+              <w:tabs>
+                <w:tab w:leader="none" w:pos="720" w:val="left"/>
+              </w:tabs>
+              <w:suppressAutoHyphens w:val="true"/>
+              <w:spacing w:after="200" w:before="0" w:line="276" w:lineRule="auto"/>
+            </w:pPr>
+            <w:bookmarkStart w:id="1" w:name="Bookmark"/>
             <w:r>
               <w:rPr>
                 <w:rFonts w:ascii="Times New Roman" w:cs="Times New Roman" w:hAnsi="Times New Roman"/>
@@ -708,9 +726,9 @@
               </w:rPr>
               <w:t>Corrections are done</w:t>
             </w:r>
-            <w:bookmarkStart w:id="2" w:name="_GoBack11"/>
+            <w:bookmarkStart w:id="2" w:name="__DdeLink__140_1990506268"/>
+            <w:bookmarkEnd w:id="1"/>
             <w:bookmarkEnd w:id="2"/>
-            <w:bookmarkEnd w:id="1"/>
             <w:r>
               <w:rPr>
                 <w:rFonts w:ascii="Times New Roman" w:cs="Times New Roman" w:hAnsi="Times New Roman"/>
@@ -728,7 +746,7 @@
         </w:trPr>
         <w:tc>
           <w:tcPr>
-            <w:tcW w:type="dxa" w:w="531"/>
+            <w:tcW w:type="dxa" w:w="530"/>
             <w:tcBorders/>
             <w:shd w:fill="FFFFFF" w:val="clear"/>
             <w:tcMar>
@@ -760,7 +778,7 @@
         </w:tc>
         <w:tc>
           <w:tcPr>
-            <w:tcW w:type="dxa" w:w="2462"/>
+            <w:tcW w:type="dxa" w:w="2461"/>
             <w:tcBorders/>
             <w:shd w:fill="FFFFFF" w:val="clear"/>
             <w:tcMar>
@@ -812,7 +830,7 @@
         </w:tc>
         <w:tc>
           <w:tcPr>
-            <w:tcW w:type="dxa" w:w="1918"/>
+            <w:tcW w:type="dxa" w:w="1919"/>
             <w:tcBorders/>
             <w:shd w:fill="FFFFFF" w:val="clear"/>
             <w:tcMar>
@@ -840,7 +858,7 @@
         </w:trPr>
         <w:tc>
           <w:tcPr>
-            <w:tcW w:type="dxa" w:w="531"/>
+            <w:tcW w:type="dxa" w:w="530"/>
             <w:tcBorders/>
             <w:shd w:fill="FFFFFF" w:val="clear"/>
             <w:tcMar>
@@ -872,7 +890,7 @@
         </w:tc>
         <w:tc>
           <w:tcPr>
-            <w:tcW w:type="dxa" w:w="2462"/>
+            <w:tcW w:type="dxa" w:w="2461"/>
             <w:tcBorders/>
             <w:shd w:fill="FFFFFF" w:val="clear"/>
             <w:tcMar>
@@ -920,36 +938,50 @@
               </w:tabs>
               <w:suppressAutoHyphens w:val="true"/>
               <w:spacing w:after="200" w:before="0" w:line="276" w:lineRule="auto"/>
-            </w:pPr>
-            <w:r>
-              <w:rPr/>
-            </w:r>
-          </w:p>
-        </w:tc>
-        <w:tc>
-          <w:tcPr>
-            <w:tcW w:type="dxa" w:w="1918"/>
-            <w:tcBorders/>
-            <w:shd w:fill="FFFFFF" w:val="clear"/>
-            <w:tcMar>
-              <w:top w:type="dxa" w:w="0"/>
-              <w:left w:type="dxa" w:w="108"/>
-              <w:bottom w:type="dxa" w:w="0"/>
-              <w:right w:type="dxa" w:w="108"/>
-            </w:tcMar>
-          </w:tcPr>
-          <w:p>
-            <w:pPr>
-              <w:pStyle w:val="style0"/>
-              <w:widowControl/>
-              <w:tabs>
-                <w:tab w:leader="none" w:pos="720" w:val="left"/>
-              </w:tabs>
-              <w:suppressAutoHyphens w:val="true"/>
-              <w:spacing w:after="200" w:before="0" w:line="276" w:lineRule="auto"/>
-            </w:pPr>
-            <w:r>
-              <w:rPr/>
+              <w:jc w:val="both"/>
+            </w:pPr>
+            <w:r>
+              <w:rPr>
+                <w:rFonts w:ascii="Times New Roman" w:cs="Times New Roman" w:hAnsi="Times New Roman"/>
+                <w:sz w:val="24"/>
+                <w:szCs w:val="24"/>
+                <w:lang w:eastAsia="en-CA" w:val="en-CA"/>
+              </w:rPr>
+              <w:t>In Figure 6, actually MOA* does not have the most computing time, MOGPP takes the utmost time to find a path in all sensor range percents.</w:t>
+            </w:r>
+          </w:p>
+        </w:tc>
+        <w:tc>
+          <w:tcPr>
+            <w:tcW w:type="dxa" w:w="1919"/>
+            <w:tcBorders/>
+            <w:shd w:fill="FFFFFF" w:val="clear"/>
+            <w:tcMar>
+              <w:top w:type="dxa" w:w="0"/>
+              <w:left w:type="dxa" w:w="108"/>
+              <w:bottom w:type="dxa" w:w="0"/>
+              <w:right w:type="dxa" w:w="108"/>
+            </w:tcMar>
+          </w:tcPr>
+          <w:p>
+            <w:pPr>
+              <w:pStyle w:val="style0"/>
+              <w:widowControl/>
+              <w:tabs>
+                <w:tab w:leader="none" w:pos="720" w:val="left"/>
+              </w:tabs>
+              <w:suppressAutoHyphens w:val="true"/>
+              <w:spacing w:after="200" w:before="0" w:line="276" w:lineRule="auto"/>
+              <w:jc w:val="both"/>
+            </w:pPr>
+            <w:r>
+              <w:rPr>
+                <w:rFonts w:ascii="Times New Roman" w:cs="Times New Roman" w:hAnsi="Times New Roman"/>
+                <w:sz w:val="24"/>
+                <w:szCs w:val="24"/>
+                <w:lang w:eastAsia="en-CA" w:val="en-CA"/>
+              </w:rPr>
+              <w:t>No actions taken.</w:t>
             </w:r>
           </w:p>
         </w:tc>
@@ -961,7 +993,7 @@
         </w:trPr>
         <w:tc>
           <w:tcPr>
-            <w:tcW w:type="dxa" w:w="531"/>
+            <w:tcW w:type="dxa" w:w="530"/>
             <w:tcBorders/>
             <w:shd w:fill="FFFFFF" w:val="clear"/>
             <w:tcMar>
@@ -993,7 +1025,7 @@
         </w:tc>
         <w:tc>
           <w:tcPr>
-            <w:tcW w:type="dxa" w:w="2462"/>
+            <w:tcW w:type="dxa" w:w="2461"/>
             <w:tcBorders/>
             <w:shd w:fill="FFFFFF" w:val="clear"/>
             <w:tcMar>
@@ -1039,38 +1071,140 @@
           <w:p>
             <w:pPr>
               <w:pStyle w:val="style0"/>
-              <w:spacing w:after="200" w:before="0"/>
+              <w:widowControl/>
+              <w:tabs>
+                <w:tab w:leader="none" w:pos="720" w:val="left"/>
+              </w:tabs>
+              <w:suppressAutoHyphens w:val="true"/>
+              <w:spacing w:after="200" w:before="0" w:line="276" w:lineRule="auto"/>
+              <w:jc w:val="both"/>
+            </w:pPr>
+            <w:r>
+              <w:rPr>
+                <w:rFonts w:ascii="Times New Roman" w:cs="Times New Roman" w:hAnsi="Times New Roman"/>
+                <w:sz w:val="24"/>
+                <w:szCs w:val="24"/>
+                <w:lang w:eastAsia="en-CA" w:val="en-CA"/>
+              </w:rPr>
+              <w:t xml:space="preserve">In MOGPP, each chromosome encodes a valid path from initial location to target. </w:t>
+            </w:r>
+            <w:r>
+              <w:rPr>
+                <w:rFonts w:ascii="Times New Roman" w:cs="Times New Roman" w:hAnsi="Times New Roman"/>
+                <w:color w:val="000000"/>
+                <w:sz w:val="24"/>
+                <w:szCs w:val="24"/>
+                <w:lang w:eastAsia="en-CA" w:val="en-CA"/>
+              </w:rPr>
+              <w:t>Each generated path represents an individual in population. These individuals are kept in a directed acyclic graph to cope with multi objectivity. The vertices and edges represent individuals and domination of multi objective path costs of these individuals, respectively. If a path cost of an individual dominates to other's, an edge is established between these individuals' vertices. Non domination and equality do not come up with an edge. When an individual is generated and desired to be added to population, the cost function of this individual is compared with existing individuals' costs and required edge connections are established. The directed acyclic graph structure has the same essence and representation with MOD* Lite' s priority structure.</w:t>
+            </w:r>
+          </w:p>
+          <w:p>
+            <w:pPr>
+              <w:pStyle w:val="style0"/>
+              <w:widowControl/>
+              <w:tabs>
+                <w:tab w:leader="none" w:pos="720" w:val="left"/>
+              </w:tabs>
+              <w:suppressAutoHyphens w:val="true"/>
+              <w:spacing w:after="200" w:before="0" w:line="276" w:lineRule="auto"/>
+              <w:jc w:val="both"/>
+            </w:pPr>
+            <w:r>
+              <w:rPr>
+                <w:rFonts w:ascii="Times New Roman" w:cs="Times New Roman" w:hAnsi="Times New Roman"/>
+                <w:color w:val="000000"/>
+                <w:sz w:val="24"/>
+                <w:szCs w:val="24"/>
+                <w:lang w:eastAsia="en-CA" w:val="en-CA"/>
+              </w:rPr>
+              <w:t>At each evolution phase, predefined number of best individuals are chosen from topologically sorted directed acylic graph and transferred to new population. After selecting two mates by roulette-wheel selection method, crossover and mutation operations are applied to update old chromosomes.</w:t>
+            </w:r>
+          </w:p>
+          <w:p>
+            <w:pPr>
+              <w:pStyle w:val="style27"/>
+              <w:widowControl/>
+              <w:tabs>
+                <w:tab w:leader="none" w:pos="720" w:val="left"/>
+              </w:tabs>
+              <w:suppressAutoHyphens w:val="true"/>
+              <w:spacing w:after="200" w:before="0" w:line="276" w:lineRule="auto"/>
+              <w:jc w:val="both"/>
+            </w:pPr>
+            <w:r>
+              <w:rPr>
+                <w:rFonts w:ascii="Times New Roman" w:cs="Times New Roman" w:hAnsi="Times New Roman"/>
+                <w:color w:val="000000"/>
+                <w:sz w:val="24"/>
+                <w:szCs w:val="24"/>
+                <w:lang w:eastAsia="en-CA" w:val="en-CA"/>
+              </w:rPr>
+              <w:t>As a single chromosome stands for a valid path in MOGPP, new generated children should also obey this rule. Thus, genetic operations must guarantee that new generated children are consistent and have valid paths. For crossover operation after choosing parents; one of the random intersecting cells of those parents are selected. Both parents' paths are splitted from that cell, switched with each other and merged to other parent's path starting from that cell. On the other hand, mutation is done as follows; a cell from corresponding individual' s path is selected randomly first. This cell is the reference point to split up the path into two sub-paths. Then, the sub-path which contains target location is thrown away and a random path to the target is generated instead.*</w:t>
+            </w:r>
+          </w:p>
+          <w:p>
+            <w:pPr>
+              <w:pStyle w:val="style0"/>
+              <w:widowControl/>
+              <w:tabs>
+                <w:tab w:leader="none" w:pos="720" w:val="left"/>
+              </w:tabs>
+              <w:suppressAutoHyphens w:val="true"/>
+              <w:spacing w:after="200" w:before="0" w:line="276" w:lineRule="auto"/>
               <w:jc w:val="both"/>
             </w:pPr>
             <w:r>
               <w:rPr/>
             </w:r>
           </w:p>
-        </w:tc>
-        <w:tc>
-          <w:tcPr>
-            <w:tcW w:type="dxa" w:w="1918"/>
-            <w:tcBorders/>
-            <w:shd w:fill="FFFFFF" w:val="clear"/>
-            <w:tcMar>
-              <w:top w:type="dxa" w:w="0"/>
-              <w:left w:type="dxa" w:w="108"/>
-              <w:bottom w:type="dxa" w:w="0"/>
-              <w:right w:type="dxa" w:w="108"/>
-            </w:tcMar>
-          </w:tcPr>
-          <w:p>
-            <w:pPr>
-              <w:pStyle w:val="style0"/>
-              <w:widowControl/>
-              <w:tabs>
-                <w:tab w:leader="none" w:pos="720" w:val="left"/>
-              </w:tabs>
-              <w:suppressAutoHyphens w:val="true"/>
-              <w:spacing w:after="200" w:before="0" w:line="276" w:lineRule="auto"/>
+          <w:p>
+            <w:pPr>
+              <w:pStyle w:val="style0"/>
+              <w:widowControl/>
+              <w:tabs>
+                <w:tab w:leader="none" w:pos="720" w:val="left"/>
+              </w:tabs>
+              <w:suppressAutoHyphens w:val="true"/>
+              <w:spacing w:after="200" w:before="0" w:line="276" w:lineRule="auto"/>
+              <w:jc w:val="both"/>
             </w:pPr>
             <w:r>
               <w:rPr/>
+            </w:r>
+          </w:p>
+        </w:tc>
+        <w:tc>
+          <w:tcPr>
+            <w:tcW w:type="dxa" w:w="1919"/>
+            <w:tcBorders/>
+            <w:shd w:fill="FFFFFF" w:val="clear"/>
+            <w:tcMar>
+              <w:top w:type="dxa" w:w="0"/>
+              <w:left w:type="dxa" w:w="108"/>
+              <w:bottom w:type="dxa" w:w="0"/>
+              <w:right w:type="dxa" w:w="108"/>
+            </w:tcMar>
+          </w:tcPr>
+          <w:p>
+            <w:pPr>
+              <w:pStyle w:val="style0"/>
+              <w:widowControl/>
+              <w:tabs>
+                <w:tab w:leader="none" w:pos="720" w:val="left"/>
+              </w:tabs>
+              <w:suppressAutoHyphens w:val="true"/>
+              <w:spacing w:after="200" w:before="0" w:line="276" w:lineRule="auto"/>
+              <w:jc w:val="both"/>
+            </w:pPr>
+            <w:r>
+              <w:rPr>
+                <w:rFonts w:ascii="Times New Roman" w:cs="Times New Roman" w:hAnsi="Times New Roman"/>
+                <w:sz w:val="24"/>
+                <w:szCs w:val="24"/>
+                <w:lang w:eastAsia="en-CA" w:val="en-CA"/>
+              </w:rPr>
+              <w:t>No actions taken.</w:t>
             </w:r>
           </w:p>
         </w:tc>
@@ -1081,7 +1215,7 @@
         </w:trPr>
         <w:tc>
           <w:tcPr>
-            <w:tcW w:type="dxa" w:w="531"/>
+            <w:tcW w:type="dxa" w:w="530"/>
             <w:tcBorders/>
             <w:shd w:fill="FFFFFF" w:val="clear"/>
             <w:tcMar>
@@ -1113,7 +1247,7 @@
         </w:tc>
         <w:tc>
           <w:tcPr>
-            <w:tcW w:type="dxa" w:w="2462"/>
+            <w:tcW w:type="dxa" w:w="2461"/>
             <w:tcBorders/>
             <w:shd w:fill="FFFFFF" w:val="clear"/>
             <w:tcMar>
@@ -1159,17 +1293,28 @@
           <w:p>
             <w:pPr>
               <w:pStyle w:val="style0"/>
-              <w:spacing w:after="200" w:before="0"/>
-              <w:jc w:val="both"/>
-            </w:pPr>
-            <w:r>
-              <w:rPr/>
-            </w:r>
-          </w:p>
-        </w:tc>
-        <w:tc>
-          <w:tcPr>
-            <w:tcW w:type="dxa" w:w="1918"/>
+              <w:widowControl/>
+              <w:tabs>
+                <w:tab w:leader="none" w:pos="720" w:val="left"/>
+              </w:tabs>
+              <w:suppressAutoHyphens w:val="true"/>
+              <w:spacing w:after="200" w:before="0" w:line="276" w:lineRule="auto"/>
+              <w:jc w:val="both"/>
+            </w:pPr>
+            <w:r>
+              <w:rPr>
+                <w:rFonts w:ascii="Times New Roman" w:cs="Times New Roman" w:hAnsi="Times New Roman"/>
+                <w:sz w:val="24"/>
+                <w:szCs w:val="24"/>
+                <w:lang w:eastAsia="en-CA" w:val="en-CA"/>
+              </w:rPr>
+              <w:t>Thanks for your correction. The path costs are updated as (15, 260), (18, 230) and (23, 200) where none of the path costs could dominate each other. In such cases the middle one, (18, 230), is selected by agent.</w:t>
+            </w:r>
+          </w:p>
+        </w:tc>
+        <w:tc>
+          <w:tcPr>
+            <w:tcW w:type="dxa" w:w="1919"/>
             <w:tcBorders/>
             <w:shd w:fill="FFFFFF" w:val="clear"/>
             <w:tcMar>
@@ -1216,7 +1361,7 @@
         </w:trPr>
         <w:tc>
           <w:tcPr>
-            <w:tcW w:type="dxa" w:w="531"/>
+            <w:tcW w:type="dxa" w:w="530"/>
             <w:tcBorders/>
             <w:shd w:fill="FFFFFF" w:val="clear"/>
             <w:tcMar>
@@ -1248,7 +1393,7 @@
         </w:tc>
         <w:tc>
           <w:tcPr>
-            <w:tcW w:type="dxa" w:w="2462"/>
+            <w:tcW w:type="dxa" w:w="2461"/>
             <w:tcBorders/>
             <w:shd w:fill="FFFFFF" w:val="clear"/>
             <w:tcMar>
@@ -1302,34 +1447,47 @@
               <w:spacing w:after="200" w:before="0" w:line="276" w:lineRule="auto"/>
             </w:pPr>
             <w:r>
-              <w:rPr/>
-            </w:r>
-          </w:p>
-        </w:tc>
-        <w:tc>
-          <w:tcPr>
-            <w:tcW w:type="dxa" w:w="1918"/>
-            <w:tcBorders/>
-            <w:shd w:fill="FFFFFF" w:val="clear"/>
-            <w:tcMar>
-              <w:top w:type="dxa" w:w="0"/>
-              <w:left w:type="dxa" w:w="108"/>
-              <w:bottom w:type="dxa" w:w="0"/>
-              <w:right w:type="dxa" w:w="108"/>
-            </w:tcMar>
-          </w:tcPr>
-          <w:p>
-            <w:pPr>
-              <w:pStyle w:val="style0"/>
-              <w:widowControl/>
-              <w:tabs>
-                <w:tab w:leader="none" w:pos="720" w:val="left"/>
-              </w:tabs>
-              <w:suppressAutoHyphens w:val="true"/>
-              <w:spacing w:after="200" w:before="0" w:line="276" w:lineRule="auto"/>
-            </w:pPr>
-            <w:r>
-              <w:rPr/>
+              <w:rPr>
+                <w:rFonts w:ascii="Times New Roman" w:cs="Times New Roman" w:hAnsi="Times New Roman"/>
+                <w:sz w:val="24"/>
+                <w:szCs w:val="24"/>
+                <w:lang w:eastAsia="en-CA" w:val="en-CA"/>
+              </w:rPr>
+              <w:t>As MOA* is an off-line path-planning algorithm and need to re-plan from scratch when environment or agent state has changed. On the other hand, MOD* Lite is an on-line incremental path planning algorithm just like D* Lite and capable of considering only updated parts of environment during re-planning phase. That's why MOA* takes much more time on finding a path compared with MOD* Lite.</w:t>
+            </w:r>
+          </w:p>
+        </w:tc>
+        <w:tc>
+          <w:tcPr>
+            <w:tcW w:type="dxa" w:w="1919"/>
+            <w:tcBorders/>
+            <w:shd w:fill="FFFFFF" w:val="clear"/>
+            <w:tcMar>
+              <w:top w:type="dxa" w:w="0"/>
+              <w:left w:type="dxa" w:w="108"/>
+              <w:bottom w:type="dxa" w:w="0"/>
+              <w:right w:type="dxa" w:w="108"/>
+            </w:tcMar>
+          </w:tcPr>
+          <w:p>
+            <w:pPr>
+              <w:pStyle w:val="style0"/>
+              <w:widowControl/>
+              <w:tabs>
+                <w:tab w:leader="none" w:pos="720" w:val="left"/>
+              </w:tabs>
+              <w:suppressAutoHyphens w:val="true"/>
+              <w:spacing w:after="200" w:before="0" w:line="276" w:lineRule="auto"/>
+              <w:jc w:val="both"/>
+            </w:pPr>
+            <w:r>
+              <w:rPr>
+                <w:rFonts w:ascii="Times New Roman" w:cs="Times New Roman" w:hAnsi="Times New Roman"/>
+                <w:sz w:val="24"/>
+                <w:szCs w:val="24"/>
+                <w:lang w:eastAsia="en-CA" w:val="en-CA"/>
+              </w:rPr>
+              <w:t>No actions taken.</w:t>
             </w:r>
           </w:p>
         </w:tc>
@@ -1347,7 +1505,7 @@
           <w:sz w:val="24"/>
           <w:szCs w:val="24"/>
         </w:rPr>
-        <w:t>* Throughout the letter, the section and figure numbers are referred to our revised version of the paper, unless it is specified as in old version.</w:t>
+        <w:t>* Visualized crossover and mutation operations for MOGPP can be found on appendix.</w:t>
       </w:r>
     </w:p>
     <w:p>
@@ -1355,84 +1513,6 @@
         <w:pStyle w:val="style0"/>
         <w:spacing w:after="0" w:before="0"/>
         <w:jc w:val="both"/>
-      </w:pPr>
-      <w:r>
-        <w:rPr>
-          <w:rFonts w:ascii="Times New Roman" w:cs="Times New Roman" w:hAnsi="Times New Roman"/>
-          <w:i/>
-          <w:sz w:val="24"/>
-          <w:szCs w:val="24"/>
-        </w:rPr>
-        <w:t>** Throughout the letter, all figures and tables included in the Appendix of this letter are specified as “in Appendix below”.</w:t>
-      </w:r>
-    </w:p>
-    <w:p>
-      <w:pPr>
-        <w:pStyle w:val="style0"/>
-        <w:spacing w:after="0" w:before="0"/>
-        <w:jc w:val="both"/>
-      </w:pPr>
-      <w:r>
-        <w:rPr/>
-      </w:r>
-    </w:p>
-    <w:p>
-      <w:pPr>
-        <w:pStyle w:val="style0"/>
-        <w:spacing w:after="0" w:before="0"/>
-        <w:jc w:val="both"/>
-      </w:pPr>
-      <w:r>
-        <w:rPr>
-          <w:rFonts w:ascii="Times New Roman" w:cs="Times New Roman" w:hAnsi="Times New Roman"/>
-          <w:i/>
-          <w:sz w:val="24"/>
-          <w:szCs w:val="24"/>
-        </w:rPr>
-        <w:t>***</w:t>
-      </w:r>
-      <w:r>
-        <w:rPr>
-          <w:rFonts w:ascii="Times New Roman" w:cs="Times New Roman" w:hAnsi="Times New Roman"/>
-          <w:bCs/>
-          <w:i/>
-          <w:iCs/>
-          <w:sz w:val="24"/>
-          <w:szCs w:val="24"/>
-        </w:rPr>
-        <w:t xml:space="preserve"> In the revised manuscript, all textual insertions are marked with red, deleted ones with green.</w:t>
-      </w:r>
-    </w:p>
-    <w:p>
-      <w:pPr>
-        <w:pStyle w:val="style0"/>
-        <w:spacing w:after="0" w:before="0"/>
-        <w:jc w:val="both"/>
-      </w:pPr>
-      <w:r>
-        <w:rPr/>
-      </w:r>
-    </w:p>
-    <w:p>
-      <w:pPr>
-        <w:pStyle w:val="style0"/>
-        <w:spacing w:after="0" w:before="0"/>
-      </w:pPr>
-      <w:r>
-        <w:rPr>
-          <w:rFonts w:ascii="Times New Roman" w:cs="Times New Roman" w:hAnsi="Times New Roman"/>
-          <w:b/>
-          <w:bCs/>
-          <w:sz w:val="28"/>
-          <w:szCs w:val="28"/>
-        </w:rPr>
-        <w:t>References</w:t>
-      </w:r>
-    </w:p>
-    <w:p>
-      <w:pPr>
-        <w:pStyle w:val="style0"/>
-        <w:spacing w:after="0" w:before="0"/>
       </w:pPr>
       <w:r>
         <w:rPr/>
@@ -1469,10 +1549,163 @@
           <w:rFonts w:ascii="Times New Roman" w:cs="Times New Roman" w:hAnsi="Times New Roman"/>
           <w:b/>
           <w:bCs/>
+          <w:sz w:val="32"/>
+          <w:szCs w:val="32"/>
+        </w:rPr>
+        <w:t>Appendix</w:t>
+      </w:r>
+    </w:p>
+    <w:p>
+      <w:pPr>
+        <w:pStyle w:val="style0"/>
+        <w:spacing w:after="0" w:before="0"/>
+        <w:jc w:val="center"/>
+      </w:pPr>
+      <w:r>
+        <w:rPr/>
+      </w:r>
+    </w:p>
+    <w:p>
+      <w:pPr>
+        <w:pStyle w:val="style0"/>
+        <w:spacing w:after="0" w:before="0"/>
+        <w:jc w:val="left"/>
+      </w:pPr>
+      <w:r>
+        <w:rPr>
+          <w:rFonts w:ascii="Times New Roman" w:cs="Times New Roman" w:hAnsi="Times New Roman"/>
+          <w:b/>
+          <w:bCs/>
           <w:sz w:val="28"/>
           <w:szCs w:val="28"/>
         </w:rPr>
-        <w:t>Appendix</w:t>
+        <w:t>Crossover and Mutation Visualization for MOGPP</w:t>
+      </w:r>
+    </w:p>
+    <w:p>
+      <w:pPr>
+        <w:pStyle w:val="style0"/>
+        <w:spacing w:after="0" w:before="0"/>
+        <w:jc w:val="left"/>
+      </w:pPr>
+      <w:r>
+        <w:rPr/>
+        <w:drawing>
+          <wp:anchor allowOverlap="1" behindDoc="0" distB="0" distL="0" distR="0" distT="0" layoutInCell="1" locked="0" relativeHeight="0" simplePos="0">
+            <wp:simplePos x="0" y="0"/>
+            <wp:positionH relativeFrom="column">
+              <wp:posOffset>403860</wp:posOffset>
+            </wp:positionH>
+            <wp:positionV relativeFrom="paragraph">
+              <wp:posOffset>139700</wp:posOffset>
+            </wp:positionV>
+            <wp:extent cx="4987925" cy="1980565"/>
+            <wp:effectExtent b="0" l="0" r="0" t="0"/>
+            <wp:wrapSquare wrapText="largest"/>
+            <wp:docPr descr="A description..." id="1" name="Picture"/>
+            <wp:cNvGraphicFramePr>
+              <a:graphicFrameLocks xmlns:a="http://schemas.openxmlformats.org/drawingml/2006/main" noChangeAspect="1"/>
+            </wp:cNvGraphicFramePr>
+            <a:graphic xmlns:a="http://schemas.openxmlformats.org/drawingml/2006/main">
+              <a:graphicData uri="http://schemas.openxmlformats.org/drawingml/2006/picture">
+                <pic:pic xmlns:pic="http://schemas.openxmlformats.org/drawingml/2006/picture">
+                  <pic:nvPicPr>
+                    <pic:cNvPr descr="A description..." id="0" name="Picture"/>
+                    <pic:cNvPicPr>
+                      <a:picLocks noChangeArrowheads="1" noChangeAspect="1"/>
+                    </pic:cNvPicPr>
+                  </pic:nvPicPr>
+                  <pic:blipFill>
+                    <a:blip r:embed="rId2"/>
+                    <a:srcRect/>
+                    <a:stretch>
+                      <a:fillRect/>
+                    </a:stretch>
+                  </pic:blipFill>
+                  <pic:spPr bwMode="auto">
+                    <a:xfrm>
+                      <a:off x="0" y="0"/>
+                      <a:ext cx="4987925" cy="1980565"/>
+                    </a:xfrm>
+                    <a:prstGeom prst="rect">
+                      <a:avLst/>
+                    </a:prstGeom>
+                    <a:noFill/>
+                    <a:ln w="9525">
+                      <a:noFill/>
+                      <a:miter lim="800000"/>
+                      <a:headEnd/>
+                      <a:tailEnd/>
+                    </a:ln>
+                  </pic:spPr>
+                </pic:pic>
+              </a:graphicData>
+            </a:graphic>
+          </wp:anchor>
+        </w:drawing>
+      </w:r>
+    </w:p>
+    <w:p>
+      <w:pPr>
+        <w:pStyle w:val="style0"/>
+        <w:spacing w:after="0" w:before="0"/>
+        <w:jc w:val="left"/>
+      </w:pPr>
+      <w:r>
+        <w:rPr/>
+        <w:drawing>
+          <wp:anchor allowOverlap="1" behindDoc="0" distB="0" distL="0" distR="0" distT="0" layoutInCell="1" locked="0" relativeHeight="0" simplePos="0">
+            <wp:simplePos x="0" y="0"/>
+            <wp:positionH relativeFrom="column">
+              <wp:posOffset>403860</wp:posOffset>
+            </wp:positionH>
+            <wp:positionV relativeFrom="paragraph">
+              <wp:posOffset>2153285</wp:posOffset>
+            </wp:positionV>
+            <wp:extent cx="5083175" cy="2080260"/>
+            <wp:effectExtent b="0" l="0" r="0" t="0"/>
+            <wp:wrapSquare wrapText="largest"/>
+            <wp:docPr descr="A description..." id="1" name="Picture"/>
+            <wp:cNvGraphicFramePr>
+              <a:graphicFrameLocks xmlns:a="http://schemas.openxmlformats.org/drawingml/2006/main" noChangeAspect="1"/>
+            </wp:cNvGraphicFramePr>
+            <a:graphic xmlns:a="http://schemas.openxmlformats.org/drawingml/2006/main">
+              <a:graphicData uri="http://schemas.openxmlformats.org/drawingml/2006/picture">
+                <pic:pic xmlns:pic="http://schemas.openxmlformats.org/drawingml/2006/picture">
+                  <pic:nvPicPr>
+                    <pic:cNvPr descr="A description..." id="0" name="Picture"/>
+                    <pic:cNvPicPr>
+                      <a:picLocks noChangeArrowheads="1" noChangeAspect="1"/>
+                    </pic:cNvPicPr>
+                  </pic:nvPicPr>
+                  <pic:blipFill>
+                    <a:blip r:embed="rId3"/>
+                    <a:srcRect/>
+                    <a:stretch>
+                      <a:fillRect/>
+                    </a:stretch>
+                  </pic:blipFill>
+                  <pic:spPr bwMode="auto">
+                    <a:xfrm>
+                      <a:off x="0" y="0"/>
+                      <a:ext cx="5083175" cy="2080260"/>
+                    </a:xfrm>
+                    <a:prstGeom prst="rect">
+                      <a:avLst/>
+                    </a:prstGeom>
+                    <a:noFill/>
+                    <a:ln w="9525">
+                      <a:noFill/>
+                      <a:miter lim="800000"/>
+                      <a:headEnd/>
+                      <a:tailEnd/>
+                    </a:ln>
+                  </pic:spPr>
+                </pic:pic>
+              </a:graphicData>
+            </a:graphic>
+          </wp:anchor>
+        </w:drawing>
       </w:r>
     </w:p>
     <w:sectPr>
@@ -1482,7 +1715,7 @@
       <w:pgNumType w:fmt="decimal"/>
       <w:formProt w:val="false"/>
       <w:textDirection w:val="lrTb"/>
-      <w:docGrid w:charSpace="8192" w:linePitch="360" w:type="default"/>
+      <w:docGrid w:charSpace="12288" w:linePitch="360" w:type="default"/>
     </w:sectPr>
   </w:body>
 </w:document>
@@ -1659,5 +1892,18 @@
       <w:szCs w:val="16"/>
     </w:rPr>
   </w:style>
+  <w:style w:styleId="style27" w:type="paragraph">
+    <w:name w:val="Preformatted Text"/>
+    <w:basedOn w:val="style0"/>
+    <w:next w:val="style27"/>
+    <w:pPr>
+      <w:spacing w:after="0" w:before="0"/>
+    </w:pPr>
+    <w:rPr>
+      <w:rFonts w:ascii="DejaVu Sans Mono" w:cs="DejaVu Sans Mono" w:eastAsia="DejaVu Sans Mono" w:hAnsi="DejaVu Sans Mono"/>
+      <w:sz w:val="20"/>
+      <w:szCs w:val="20"/>
+    </w:rPr>
+  </w:style>
 </w:styles>
 </file>
</xml_diff>

<commit_message>
all reviewer responses -except for SPEA2 tests- are added on both reviewer documents, .tex and .bib files.
</commit_message>
<xml_diff>
--- a/MSThesis-resurrected/MS Thesis/own/journal/journal_v3_review_responses1.docx
+++ b/MSThesis-resurrected/MS Thesis/own/journal/journal_v3_review_responses1.docx
@@ -49,14 +49,14 @@
     <w:tbl>
       <w:tblPr>
         <w:jc w:val="left"/>
-        <w:tblInd w:type="dxa" w:w="-324"/>
+        <w:tblInd w:type="dxa" w:w="-756"/>
         <w:tblBorders/>
       </w:tblPr>
       <w:tblGrid>
-        <w:gridCol w:w="530"/>
-        <w:gridCol w:w="2461"/>
-        <w:gridCol w:w="8309"/>
-        <w:gridCol w:w="1919"/>
+        <w:gridCol w:w="524"/>
+        <w:gridCol w:w="2459"/>
+        <w:gridCol w:w="8305"/>
+        <w:gridCol w:w="1926"/>
       </w:tblGrid>
       <w:tr>
         <w:trPr>
@@ -64,7 +64,7 @@
         </w:trPr>
         <w:tc>
           <w:tcPr>
-            <w:tcW w:type="dxa" w:w="530"/>
+            <w:tcW w:type="dxa" w:w="524"/>
             <w:tcBorders/>
             <w:shd w:fill="FFFFFF" w:val="clear"/>
             <w:tcMar>
@@ -100,7 +100,7 @@
         </w:tc>
         <w:tc>
           <w:tcPr>
-            <w:tcW w:type="dxa" w:w="2461"/>
+            <w:tcW w:type="dxa" w:w="2459"/>
             <w:tcBorders/>
             <w:shd w:fill="FFFFFF" w:val="clear"/>
             <w:tcMar>
@@ -130,7 +130,7 @@
         </w:tc>
         <w:tc>
           <w:tcPr>
-            <w:tcW w:type="dxa" w:w="8309"/>
+            <w:tcW w:type="dxa" w:w="8305"/>
             <w:tcBorders/>
             <w:shd w:fill="FFFFFF" w:val="clear"/>
             <w:tcMar>
@@ -166,7 +166,7 @@
         </w:tc>
         <w:tc>
           <w:tcPr>
-            <w:tcW w:type="dxa" w:w="1919"/>
+            <w:tcW w:type="dxa" w:w="1926"/>
             <w:tcBorders/>
             <w:shd w:fill="FFFFFF" w:val="clear"/>
             <w:tcMar>
@@ -207,7 +207,7 @@
         </w:trPr>
         <w:tc>
           <w:tcPr>
-            <w:tcW w:type="dxa" w:w="530"/>
+            <w:tcW w:type="dxa" w:w="524"/>
             <w:tcBorders/>
             <w:shd w:fill="FFFFFF" w:val="clear"/>
             <w:tcMar>
@@ -239,7 +239,7 @@
         </w:tc>
         <w:tc>
           <w:tcPr>
-            <w:tcW w:type="dxa" w:w="2461"/>
+            <w:tcW w:type="dxa" w:w="2459"/>
             <w:tcBorders/>
             <w:shd w:fill="FFFFFF" w:val="clear"/>
             <w:tcMar>
@@ -268,7 +268,7 @@
         </w:tc>
         <w:tc>
           <w:tcPr>
-            <w:tcW w:type="dxa" w:w="8309"/>
+            <w:tcW w:type="dxa" w:w="8305"/>
             <w:tcBorders/>
             <w:shd w:fill="FFFFFF" w:val="clear"/>
             <w:tcMar>
@@ -297,7 +297,7 @@
         </w:tc>
         <w:tc>
           <w:tcPr>
-            <w:tcW w:type="dxa" w:w="1919"/>
+            <w:tcW w:type="dxa" w:w="1926"/>
             <w:tcBorders/>
             <w:shd w:fill="FFFFFF" w:val="clear"/>
             <w:tcMar>
@@ -331,7 +331,7 @@
         </w:trPr>
         <w:tc>
           <w:tcPr>
-            <w:tcW w:type="dxa" w:w="530"/>
+            <w:tcW w:type="dxa" w:w="524"/>
             <w:tcBorders/>
             <w:shd w:fill="FFFFFF" w:val="clear"/>
             <w:tcMar>
@@ -363,7 +363,7 @@
         </w:tc>
         <w:tc>
           <w:tcPr>
-            <w:tcW w:type="dxa" w:w="2461"/>
+            <w:tcW w:type="dxa" w:w="2459"/>
             <w:tcBorders/>
             <w:shd w:fill="FFFFFF" w:val="clear"/>
             <w:tcMar>
@@ -392,7 +392,7 @@
         </w:tc>
         <w:tc>
           <w:tcPr>
-            <w:tcW w:type="dxa" w:w="8309"/>
+            <w:tcW w:type="dxa" w:w="8305"/>
             <w:tcBorders/>
             <w:shd w:fill="FFFFFF" w:val="clear"/>
             <w:tcMar>
@@ -421,7 +421,7 @@
         </w:tc>
         <w:tc>
           <w:tcPr>
-            <w:tcW w:type="dxa" w:w="1919"/>
+            <w:tcW w:type="dxa" w:w="1926"/>
             <w:tcBorders/>
             <w:shd w:fill="FFFFFF" w:val="clear"/>
             <w:tcMar>
@@ -468,7 +468,7 @@
         </w:trPr>
         <w:tc>
           <w:tcPr>
-            <w:tcW w:type="dxa" w:w="530"/>
+            <w:tcW w:type="dxa" w:w="524"/>
             <w:tcBorders/>
             <w:shd w:fill="FFFFFF" w:val="clear"/>
             <w:tcMar>
@@ -500,7 +500,7 @@
         </w:tc>
         <w:tc>
           <w:tcPr>
-            <w:tcW w:type="dxa" w:w="2461"/>
+            <w:tcW w:type="dxa" w:w="2459"/>
             <w:tcBorders/>
             <w:shd w:fill="FFFFFF" w:val="clear"/>
             <w:tcMar>
@@ -533,7 +533,7 @@
         </w:tc>
         <w:tc>
           <w:tcPr>
-            <w:tcW w:type="dxa" w:w="8309"/>
+            <w:tcW w:type="dxa" w:w="8305"/>
             <w:tcBorders/>
             <w:shd w:fill="FFFFFF" w:val="clear"/>
             <w:tcMar>
@@ -567,7 +567,7 @@
         </w:tc>
         <w:tc>
           <w:tcPr>
-            <w:tcW w:type="dxa" w:w="1919"/>
+            <w:tcW w:type="dxa" w:w="1926"/>
             <w:tcBorders/>
             <w:shd w:fill="FFFFFF" w:val="clear"/>
             <w:tcMar>
@@ -607,7 +607,7 @@
         </w:trPr>
         <w:tc>
           <w:tcPr>
-            <w:tcW w:type="dxa" w:w="530"/>
+            <w:tcW w:type="dxa" w:w="524"/>
             <w:tcBorders/>
             <w:shd w:fill="FFFFFF" w:val="clear"/>
             <w:tcMar>
@@ -639,7 +639,7 @@
         </w:tc>
         <w:tc>
           <w:tcPr>
-            <w:tcW w:type="dxa" w:w="2461"/>
+            <w:tcW w:type="dxa" w:w="2459"/>
             <w:tcBorders/>
             <w:shd w:fill="FFFFFF" w:val="clear"/>
             <w:tcMar>
@@ -668,7 +668,7 @@
         </w:tc>
         <w:tc>
           <w:tcPr>
-            <w:tcW w:type="dxa" w:w="8309"/>
+            <w:tcW w:type="dxa" w:w="8305"/>
             <w:tcBorders/>
             <w:shd w:fill="FFFFFF" w:val="clear"/>
             <w:tcMar>
@@ -691,33 +691,53 @@
                 <w:szCs w:val="24"/>
                 <w:lang w:eastAsia="en-CA" w:val="en-CA"/>
               </w:rPr>
-              <w:t>Thanks for your suggestion. PLAN() procedure in Algorithm 1 is put at the top of other procedures. Also it is stated that PLAN() procedure is the main one in Section III-D.</w:t>
-            </w:r>
-          </w:p>
-        </w:tc>
-        <w:tc>
-          <w:tcPr>
-            <w:tcW w:type="dxa" w:w="1919"/>
-            <w:tcBorders/>
-            <w:shd w:fill="FFFFFF" w:val="clear"/>
-            <w:tcMar>
-              <w:top w:type="dxa" w:w="0"/>
-              <w:left w:type="dxa" w:w="108"/>
-              <w:bottom w:type="dxa" w:w="0"/>
-              <w:right w:type="dxa" w:w="108"/>
-            </w:tcMar>
-          </w:tcPr>
-          <w:p>
-            <w:pPr>
-              <w:pStyle w:val="style0"/>
-              <w:widowControl/>
-              <w:tabs>
-                <w:tab w:leader="none" w:pos="720" w:val="left"/>
-              </w:tabs>
-              <w:suppressAutoHyphens w:val="true"/>
-              <w:spacing w:after="200" w:before="0" w:line="276" w:lineRule="auto"/>
-            </w:pPr>
-            <w:bookmarkStart w:id="1" w:name="Bookmark"/>
+              <w:t xml:space="preserve">Thanks for your suggestion. PLAN() procedure in Algorithm 1 is put at the top of other procedures. Also it is </w:t>
+            </w:r>
+            <w:bookmarkStart w:id="1" w:name="__DdeLink__177_796962825"/>
+            <w:r>
+              <w:rPr>
+                <w:rFonts w:ascii="Times New Roman" w:cs="Times New Roman" w:hAnsi="Times New Roman"/>
+                <w:sz w:val="24"/>
+                <w:szCs w:val="24"/>
+                <w:lang w:eastAsia="en-CA" w:val="en-CA"/>
+              </w:rPr>
+              <w:t>stated</w:t>
+            </w:r>
+            <w:bookmarkEnd w:id="1"/>
+            <w:r>
+              <w:rPr>
+                <w:rFonts w:ascii="Times New Roman" w:cs="Times New Roman" w:hAnsi="Times New Roman"/>
+                <w:sz w:val="24"/>
+                <w:szCs w:val="24"/>
+                <w:lang w:eastAsia="en-CA" w:val="en-CA"/>
+              </w:rPr>
+              <w:t xml:space="preserve"> that PLAN() procedure is the main one in Section III-D.</w:t>
+            </w:r>
+          </w:p>
+        </w:tc>
+        <w:tc>
+          <w:tcPr>
+            <w:tcW w:type="dxa" w:w="1926"/>
+            <w:tcBorders/>
+            <w:shd w:fill="FFFFFF" w:val="clear"/>
+            <w:tcMar>
+              <w:top w:type="dxa" w:w="0"/>
+              <w:left w:type="dxa" w:w="108"/>
+              <w:bottom w:type="dxa" w:w="0"/>
+              <w:right w:type="dxa" w:w="108"/>
+            </w:tcMar>
+          </w:tcPr>
+          <w:p>
+            <w:pPr>
+              <w:pStyle w:val="style0"/>
+              <w:widowControl/>
+              <w:tabs>
+                <w:tab w:leader="none" w:pos="720" w:val="left"/>
+              </w:tabs>
+              <w:suppressAutoHyphens w:val="true"/>
+              <w:spacing w:after="200" w:before="0" w:line="276" w:lineRule="auto"/>
+            </w:pPr>
+            <w:bookmarkStart w:id="2" w:name="Bookmark"/>
             <w:r>
               <w:rPr>
                 <w:rFonts w:ascii="Times New Roman" w:cs="Times New Roman" w:hAnsi="Times New Roman"/>
@@ -726,9 +746,9 @@
               </w:rPr>
               <w:t>Corrections are done</w:t>
             </w:r>
-            <w:bookmarkStart w:id="2" w:name="__DdeLink__140_1990506268"/>
-            <w:bookmarkEnd w:id="1"/>
+            <w:bookmarkStart w:id="3" w:name="__DdeLink__140_1990506268"/>
             <w:bookmarkEnd w:id="2"/>
+            <w:bookmarkEnd w:id="3"/>
             <w:r>
               <w:rPr>
                 <w:rFonts w:ascii="Times New Roman" w:cs="Times New Roman" w:hAnsi="Times New Roman"/>
@@ -746,7 +766,7 @@
         </w:trPr>
         <w:tc>
           <w:tcPr>
-            <w:tcW w:type="dxa" w:w="530"/>
+            <w:tcW w:type="dxa" w:w="524"/>
             <w:tcBorders/>
             <w:shd w:fill="FFFFFF" w:val="clear"/>
             <w:tcMar>
@@ -778,7 +798,7 @@
         </w:tc>
         <w:tc>
           <w:tcPr>
-            <w:tcW w:type="dxa" w:w="2461"/>
+            <w:tcW w:type="dxa" w:w="2459"/>
             <w:tcBorders/>
             <w:shd w:fill="FFFFFF" w:val="clear"/>
             <w:tcMar>
@@ -807,7 +827,7 @@
         </w:tc>
         <w:tc>
           <w:tcPr>
-            <w:tcW w:type="dxa" w:w="8309"/>
+            <w:tcW w:type="dxa" w:w="8305"/>
             <w:tcBorders/>
             <w:shd w:fill="FFFFFF" w:val="clear"/>
             <w:tcMar>
@@ -824,13 +844,20 @@
               <w:jc w:val="both"/>
             </w:pPr>
             <w:r>
-              <w:rPr/>
-            </w:r>
-          </w:p>
-        </w:tc>
-        <w:tc>
-          <w:tcPr>
-            <w:tcW w:type="dxa" w:w="1919"/>
+              <w:rPr>
+                <w:rFonts w:ascii="Times New Roman" w:cs="Times New Roman" w:hAnsi="Times New Roman"/>
+                <w:color w:val="99284C"/>
+                <w:sz w:val="24"/>
+                <w:szCs w:val="24"/>
+                <w:lang w:eastAsia="en-CA" w:val="en-CA"/>
+              </w:rPr>
+              <w:t>Hocam bunu gerçekten yapmalı mıyız, bilemiyorum. Kibarca reject edip şu açıklamaları ekledik deme veya bu reviewer a burada açıklama imkanımız var mı? Eğer diagramı ekleyelim, garanti olsun derseniz çizip ekleyebilirim.</w:t>
+            </w:r>
+          </w:p>
+        </w:tc>
+        <w:tc>
+          <w:tcPr>
+            <w:tcW w:type="dxa" w:w="1926"/>
             <w:tcBorders/>
             <w:shd w:fill="FFFFFF" w:val="clear"/>
             <w:tcMar>
@@ -858,7 +885,7 @@
         </w:trPr>
         <w:tc>
           <w:tcPr>
-            <w:tcW w:type="dxa" w:w="530"/>
+            <w:tcW w:type="dxa" w:w="524"/>
             <w:tcBorders/>
             <w:shd w:fill="FFFFFF" w:val="clear"/>
             <w:tcMar>
@@ -890,7 +917,7 @@
         </w:tc>
         <w:tc>
           <w:tcPr>
-            <w:tcW w:type="dxa" w:w="2461"/>
+            <w:tcW w:type="dxa" w:w="2459"/>
             <w:tcBorders/>
             <w:shd w:fill="FFFFFF" w:val="clear"/>
             <w:tcMar>
@@ -919,7 +946,7 @@
         </w:tc>
         <w:tc>
           <w:tcPr>
-            <w:tcW w:type="dxa" w:w="8309"/>
+            <w:tcW w:type="dxa" w:w="8305"/>
             <w:tcBorders/>
             <w:shd w:fill="FFFFFF" w:val="clear"/>
             <w:tcMar>
@@ -953,7 +980,7 @@
         </w:tc>
         <w:tc>
           <w:tcPr>
-            <w:tcW w:type="dxa" w:w="1919"/>
+            <w:tcW w:type="dxa" w:w="1926"/>
             <w:tcBorders/>
             <w:shd w:fill="FFFFFF" w:val="clear"/>
             <w:tcMar>
@@ -993,7 +1020,7 @@
         </w:trPr>
         <w:tc>
           <w:tcPr>
-            <w:tcW w:type="dxa" w:w="530"/>
+            <w:tcW w:type="dxa" w:w="524"/>
             <w:tcBorders/>
             <w:shd w:fill="FFFFFF" w:val="clear"/>
             <w:tcMar>
@@ -1025,7 +1052,7 @@
         </w:tc>
         <w:tc>
           <w:tcPr>
-            <w:tcW w:type="dxa" w:w="2461"/>
+            <w:tcW w:type="dxa" w:w="2459"/>
             <w:tcBorders/>
             <w:shd w:fill="FFFFFF" w:val="clear"/>
             <w:tcMar>
@@ -1058,7 +1085,7 @@
         </w:tc>
         <w:tc>
           <w:tcPr>
-            <w:tcW w:type="dxa" w:w="8309"/>
+            <w:tcW w:type="dxa" w:w="8305"/>
             <w:tcBorders/>
             <w:shd w:fill="FFFFFF" w:val="clear"/>
             <w:tcMar>
@@ -1176,7 +1203,7 @@
         </w:tc>
         <w:tc>
           <w:tcPr>
-            <w:tcW w:type="dxa" w:w="1919"/>
+            <w:tcW w:type="dxa" w:w="1926"/>
             <w:tcBorders/>
             <w:shd w:fill="FFFFFF" w:val="clear"/>
             <w:tcMar>
@@ -1215,7 +1242,7 @@
         </w:trPr>
         <w:tc>
           <w:tcPr>
-            <w:tcW w:type="dxa" w:w="530"/>
+            <w:tcW w:type="dxa" w:w="524"/>
             <w:tcBorders/>
             <w:shd w:fill="FFFFFF" w:val="clear"/>
             <w:tcMar>
@@ -1247,7 +1274,7 @@
         </w:tc>
         <w:tc>
           <w:tcPr>
-            <w:tcW w:type="dxa" w:w="2461"/>
+            <w:tcW w:type="dxa" w:w="2459"/>
             <w:tcBorders/>
             <w:shd w:fill="FFFFFF" w:val="clear"/>
             <w:tcMar>
@@ -1280,7 +1307,7 @@
         </w:tc>
         <w:tc>
           <w:tcPr>
-            <w:tcW w:type="dxa" w:w="8309"/>
+            <w:tcW w:type="dxa" w:w="8305"/>
             <w:tcBorders/>
             <w:shd w:fill="FFFFFF" w:val="clear"/>
             <w:tcMar>
@@ -1314,7 +1341,7 @@
         </w:tc>
         <w:tc>
           <w:tcPr>
-            <w:tcW w:type="dxa" w:w="1919"/>
+            <w:tcW w:type="dxa" w:w="1926"/>
             <w:tcBorders/>
             <w:shd w:fill="FFFFFF" w:val="clear"/>
             <w:tcMar>
@@ -1342,8 +1369,8 @@
               </w:rPr>
               <w:t>Corrections are done</w:t>
             </w:r>
-            <w:bookmarkStart w:id="3" w:name="_GoBack111"/>
-            <w:bookmarkEnd w:id="3"/>
+            <w:bookmarkStart w:id="4" w:name="_GoBack111"/>
+            <w:bookmarkEnd w:id="4"/>
             <w:r>
               <w:rPr>
                 <w:rFonts w:ascii="Times New Roman" w:cs="Times New Roman" w:hAnsi="Times New Roman"/>
@@ -1361,7 +1388,7 @@
         </w:trPr>
         <w:tc>
           <w:tcPr>
-            <w:tcW w:type="dxa" w:w="530"/>
+            <w:tcW w:type="dxa" w:w="524"/>
             <w:tcBorders/>
             <w:shd w:fill="FFFFFF" w:val="clear"/>
             <w:tcMar>
@@ -1393,7 +1420,7 @@
         </w:tc>
         <w:tc>
           <w:tcPr>
-            <w:tcW w:type="dxa" w:w="2461"/>
+            <w:tcW w:type="dxa" w:w="2459"/>
             <w:tcBorders/>
             <w:shd w:fill="FFFFFF" w:val="clear"/>
             <w:tcMar>
@@ -1426,7 +1453,7 @@
         </w:tc>
         <w:tc>
           <w:tcPr>
-            <w:tcW w:type="dxa" w:w="8309"/>
+            <w:tcW w:type="dxa" w:w="8305"/>
             <w:tcBorders/>
             <w:shd w:fill="FFFFFF" w:val="clear"/>
             <w:tcMar>
@@ -1459,7 +1486,7 @@
         </w:tc>
         <w:tc>
           <w:tcPr>
-            <w:tcW w:type="dxa" w:w="1919"/>
+            <w:tcW w:type="dxa" w:w="1926"/>
             <w:tcBorders/>
             <w:shd w:fill="FFFFFF" w:val="clear"/>
             <w:tcMar>
@@ -1590,18 +1617,28 @@
       </w:pPr>
       <w:r>
         <w:rPr/>
+      </w:r>
+    </w:p>
+    <w:p>
+      <w:pPr>
+        <w:pStyle w:val="style0"/>
+        <w:spacing w:after="0" w:before="0"/>
+        <w:jc w:val="left"/>
+      </w:pPr>
+      <w:r>
+        <w:rPr/>
         <w:drawing>
           <wp:anchor allowOverlap="1" behindDoc="0" distB="0" distL="0" distR="0" distT="0" layoutInCell="1" locked="0" relativeHeight="0" simplePos="0">
             <wp:simplePos x="0" y="0"/>
-            <wp:positionH relativeFrom="column">
-              <wp:posOffset>403860</wp:posOffset>
+            <wp:positionH relativeFrom="character">
+              <wp:posOffset>586105</wp:posOffset>
             </wp:positionH>
-            <wp:positionV relativeFrom="paragraph">
-              <wp:posOffset>139700</wp:posOffset>
+            <wp:positionV relativeFrom="line">
+              <wp:posOffset>-1776730</wp:posOffset>
             </wp:positionV>
-            <wp:extent cx="4987925" cy="1980565"/>
+            <wp:extent cx="5502275" cy="2188845"/>
             <wp:effectExtent b="0" l="0" r="0" t="0"/>
-            <wp:wrapSquare wrapText="largest"/>
+            <wp:wrapTopAndBottom/>
             <wp:docPr descr="A description..." id="1" name="Picture"/>
             <wp:cNvGraphicFramePr>
               <a:graphicFrameLocks xmlns:a="http://schemas.openxmlformats.org/drawingml/2006/main" noChangeAspect="1"/>
@@ -1625,7 +1662,7 @@
                   <pic:spPr bwMode="auto">
                     <a:xfrm>
                       <a:off x="0" y="0"/>
-                      <a:ext cx="4987925" cy="1980565"/>
+                      <a:ext cx="5502275" cy="2188845"/>
                     </a:xfrm>
                     <a:prstGeom prst="rect">
                       <a:avLst/>
@@ -1643,28 +1680,18 @@
             </a:graphic>
           </wp:anchor>
         </w:drawing>
-      </w:r>
-    </w:p>
-    <w:p>
-      <w:pPr>
-        <w:pStyle w:val="style0"/>
-        <w:spacing w:after="0" w:before="0"/>
-        <w:jc w:val="left"/>
-      </w:pPr>
-      <w:r>
-        <w:rPr/>
         <w:drawing>
           <wp:anchor allowOverlap="1" behindDoc="0" distB="0" distL="0" distR="0" distT="0" layoutInCell="1" locked="0" relativeHeight="0" simplePos="0">
             <wp:simplePos x="0" y="0"/>
-            <wp:positionH relativeFrom="column">
-              <wp:posOffset>403860</wp:posOffset>
+            <wp:positionH relativeFrom="character">
+              <wp:posOffset>552450</wp:posOffset>
             </wp:positionH>
-            <wp:positionV relativeFrom="paragraph">
-              <wp:posOffset>2153285</wp:posOffset>
+            <wp:positionV relativeFrom="line">
+              <wp:posOffset>-366395</wp:posOffset>
             </wp:positionV>
-            <wp:extent cx="5083175" cy="2080260"/>
+            <wp:extent cx="5807075" cy="2148205"/>
             <wp:effectExtent b="0" l="0" r="0" t="0"/>
-            <wp:wrapSquare wrapText="largest"/>
+            <wp:wrapTopAndBottom/>
             <wp:docPr descr="A description..." id="1" name="Picture"/>
             <wp:cNvGraphicFramePr>
               <a:graphicFrameLocks xmlns:a="http://schemas.openxmlformats.org/drawingml/2006/main" noChangeAspect="1"/>
@@ -1688,7 +1715,7 @@
                   <pic:spPr bwMode="auto">
                     <a:xfrm>
                       <a:off x="0" y="0"/>
-                      <a:ext cx="5083175" cy="2080260"/>
+                      <a:ext cx="5807075" cy="2148205"/>
                     </a:xfrm>
                     <a:prstGeom prst="rect">
                       <a:avLst/>
@@ -1715,7 +1742,7 @@
       <w:pgNumType w:fmt="decimal"/>
       <w:formProt w:val="false"/>
       <w:textDirection w:val="lrTb"/>
-      <w:docGrid w:charSpace="12288" w:linePitch="360" w:type="default"/>
+      <w:docGrid w:charSpace="28672" w:linePitch="360" w:type="default"/>
     </w:sectPr>
   </w:body>
 </w:document>

</xml_diff>